<commit_message>
Subida para la tarea 05 de EEDD
</commit_message>
<xml_diff>
--- a/gilabert_sabio_josemanuel_ED04_Tarea.docx
+++ b/gilabert_sabio_josemanuel_ED04_Tarea.docx
@@ -2,7 +2,1439 @@
 <file path=word/document.xml><?xml version="1.0" encoding="utf-8"?>
 <w:document xmlns:wpc="http://schemas.microsoft.com/office/word/2010/wordprocessingCanvas" xmlns:cx="http://schemas.microsoft.com/office/drawing/2014/chartex" xmlns:cx1="http://schemas.microsoft.com/office/drawing/2015/9/8/chartex" xmlns:cx2="http://schemas.microsoft.com/office/drawing/2015/10/21/chartex" xmlns:cx3="http://schemas.microsoft.com/office/drawing/2016/5/9/chartex" xmlns:cx4="http://schemas.microsoft.com/office/drawing/2016/5/10/chartex" xmlns:cx5="http://schemas.microsoft.com/office/drawing/2016/5/11/chartex" xmlns:cx6="http://schemas.microsoft.com/office/drawing/2016/5/12/chartex" xmlns:cx7="http://schemas.microsoft.com/office/drawing/2016/5/13/chartex" xmlns:cx8="http://schemas.microsoft.com/office/drawing/2016/5/14/chartex" xmlns:mc="http://schemas.openxmlformats.org/markup-compatibility/2006" xmlns:aink="http://schemas.microsoft.com/office/drawing/2016/ink" xmlns:am3d="http://schemas.microsoft.com/office/drawing/2017/model3d" xmlns:o="urn:schemas-microsoft-com:office:office" xmlns:oel="http://schemas.microsoft.com/office/2019/extlst" xmlns:r="http://schemas.openxmlformats.org/officeDocument/2006/relationships" xmlns:m="http://schemas.openxmlformats.org/officeDocument/2006/math" xmlns:v="urn:schemas-microsoft-com:vml" xmlns:wp14="http://schemas.microsoft.com/office/word/2010/wordprocessingDrawing" xmlns:wp="http://schemas.openxmlformats.org/drawingml/2006/wordprocessingDrawing" xmlns:w10="urn:schemas-microsoft-com:office:word" xmlns:w="http://schemas.openxmlformats.org/wordprocessingml/2006/main" xmlns:w14="http://schemas.microsoft.com/office/word/2010/wordml" xmlns:w15="http://schemas.microsoft.com/office/word/2012/wordml" xmlns:w16cex="http://schemas.microsoft.com/office/word/2018/wordml/cex" xmlns:w16cid="http://schemas.microsoft.com/office/word/2016/wordml/cid" xmlns:w16="http://schemas.microsoft.com/office/word/2018/wordml" xmlns:w16sdtdh="http://schemas.microsoft.com/office/word/2020/wordml/sdtdatahash" xmlns:w16se="http://schemas.microsoft.com/office/word/2015/wordml/symex" xmlns:wpg="http://schemas.microsoft.com/office/word/2010/wordprocessingGroup" xmlns:wpi="http://schemas.microsoft.com/office/word/2010/wordprocessingInk" xmlns:wne="http://schemas.microsoft.com/office/word/2006/wordml" xmlns:wps="http://schemas.microsoft.com/office/word/2010/wordprocessingShape" mc:Ignorable="w14 w15 w16se w16cid w16 w16cex w16sdtdh wp14">
   <w:body>
-    <w:p/>
+    <w:p>
+      <w:r>
+        <w:t>En el proyecto </w:t>
+      </w:r>
+      <w:r>
+        <w:rPr>
+          <w:b/>
+          <w:bCs/>
+        </w:rPr>
+        <w:t>Java "Deposito"</w:t>
+      </w:r>
+      <w:r>
+        <w:t>, hay definida una Clase llamada </w:t>
+      </w:r>
+      <w:r>
+        <w:rPr>
+          <w:i/>
+          <w:iCs/>
+        </w:rPr>
+        <w:t>CCuenta</w:t>
+      </w:r>
+      <w:r>
+        <w:t>, que tiene una serie de atributos y métodos. El proyecto cuenta asimismo con una Clase </w:t>
+      </w:r>
+      <w:r>
+        <w:rPr>
+          <w:i/>
+          <w:iCs/>
+        </w:rPr>
+        <w:t>Main</w:t>
+      </w:r>
+      <w:r>
+        <w:t>, donde se hace uso de la clase descrita.</w:t>
+      </w:r>
+    </w:p>
+    <w:p>
+      <w:r>
+        <w:t>Pulsa </w:t>
+      </w:r>
+      <w:hyperlink r:id="rId5" w:history="1">
+        <w:r>
+          <w:rPr>
+            <w:rStyle w:val="Hipervnculo"/>
+          </w:rPr>
+          <w:t>aquí </w:t>
+        </w:r>
+      </w:hyperlink>
+      <w:r>
+        <w:t>para descargar dicho proyecto ("Deposito.rar").</w:t>
+      </w:r>
+    </w:p>
+    <w:p>
+      <w:r>
+        <w:t>Basándonos en ese proyecto, vamos a realizar las siguientes actividades.</w:t>
+      </w:r>
+    </w:p>
+    <w:p>
+      <w:r>
+        <w:rPr>
+          <w:b/>
+          <w:bCs/>
+          <w:u w:val="single"/>
+        </w:rPr>
+        <w:t>REFACTORIZACIÓN</w:t>
+      </w:r>
+    </w:p>
+    <w:p>
+      <w:pPr>
+        <w:numPr>
+          <w:ilvl w:val="0"/>
+          <w:numId w:val="3"/>
+        </w:numPr>
+      </w:pPr>
+      <w:r>
+        <w:t>Las clases deberán formar parte del paquete cuentas.</w:t>
+      </w:r>
+    </w:p>
+    <w:p>
+      <w:pPr>
+        <w:numPr>
+          <w:ilvl w:val="0"/>
+          <w:numId w:val="3"/>
+        </w:numPr>
+      </w:pPr>
+      <w:r>
+        <w:t>Cambiar el nombre de la variable "miCuenta" por "cuenta1".</w:t>
+      </w:r>
+    </w:p>
+    <w:p>
+      <w:pPr>
+        <w:numPr>
+          <w:ilvl w:val="0"/>
+          <w:numId w:val="3"/>
+        </w:numPr>
+      </w:pPr>
+      <w:r>
+        <w:t>Introducir el método operativa_cuenta, que englobe las sentencias de la clase Main que operan con el objeto cuenta1.</w:t>
+      </w:r>
+    </w:p>
+    <w:p>
+      <w:pPr>
+        <w:numPr>
+          <w:ilvl w:val="0"/>
+          <w:numId w:val="3"/>
+        </w:numPr>
+      </w:pPr>
+      <w:r>
+        <w:t>Encapsular los atributos de la clase CCuenta.</w:t>
+      </w:r>
+    </w:p>
+    <w:p>
+      <w:pPr>
+        <w:numPr>
+          <w:ilvl w:val="0"/>
+          <w:numId w:val="3"/>
+        </w:numPr>
+      </w:pPr>
+      <w:r>
+        <w:t>Añadir un nuevo parámetro al método operativa_cuenta, de nombre cantidad y de tipo float.</w:t>
+      </w:r>
+    </w:p>
+    <w:p>
+      <w:pPr>
+        <w:spacing w:before="0" w:after="160"/>
+        <w:jc w:val="left"/>
+      </w:pPr>
+      <w:r>
+        <w:lastRenderedPageBreak/>
+        <w:t xml:space="preserve">1.- </w:t>
+      </w:r>
+      <w:r>
+        <w:drawing>
+          <wp:inline distT="0" distB="0" distL="0" distR="0" wp14:anchorId="7BD836F4" wp14:editId="15A3BDD4">
+            <wp:extent cx="5400040" cy="5805170"/>
+            <wp:effectExtent l="0" t="0" r="0" b="5080"/>
+            <wp:docPr id="190505696" name="Imagen 1"/>
+            <wp:cNvGraphicFramePr>
+              <a:graphicFrameLocks xmlns:a="http://schemas.openxmlformats.org/drawingml/2006/main" noChangeAspect="1"/>
+            </wp:cNvGraphicFramePr>
+            <a:graphic xmlns:a="http://schemas.openxmlformats.org/drawingml/2006/main">
+              <a:graphicData uri="http://schemas.openxmlformats.org/drawingml/2006/picture">
+                <pic:pic xmlns:pic="http://schemas.openxmlformats.org/drawingml/2006/picture">
+                  <pic:nvPicPr>
+                    <pic:cNvPr id="190505696" name=""/>
+                    <pic:cNvPicPr/>
+                  </pic:nvPicPr>
+                  <pic:blipFill>
+                    <a:blip r:embed="rId6"/>
+                    <a:stretch>
+                      <a:fillRect/>
+                    </a:stretch>
+                  </pic:blipFill>
+                  <pic:spPr>
+                    <a:xfrm>
+                      <a:off x="0" y="0"/>
+                      <a:ext cx="5400040" cy="5805170"/>
+                    </a:xfrm>
+                    <a:prstGeom prst="rect">
+                      <a:avLst/>
+                    </a:prstGeom>
+                  </pic:spPr>
+                </pic:pic>
+              </a:graphicData>
+            </a:graphic>
+          </wp:inline>
+        </w:drawing>
+      </w:r>
+    </w:p>
+    <w:p>
+      <w:pPr>
+        <w:spacing w:before="0" w:after="160"/>
+        <w:jc w:val="left"/>
+      </w:pPr>
+      <w:r>
+        <w:lastRenderedPageBreak/>
+        <w:drawing>
+          <wp:inline distT="0" distB="0" distL="0" distR="0" wp14:anchorId="4A147406" wp14:editId="37A64D3B">
+            <wp:extent cx="5400040" cy="5805170"/>
+            <wp:effectExtent l="0" t="0" r="0" b="5080"/>
+            <wp:docPr id="581345747" name="Imagen 1"/>
+            <wp:cNvGraphicFramePr>
+              <a:graphicFrameLocks xmlns:a="http://schemas.openxmlformats.org/drawingml/2006/main" noChangeAspect="1"/>
+            </wp:cNvGraphicFramePr>
+            <a:graphic xmlns:a="http://schemas.openxmlformats.org/drawingml/2006/main">
+              <a:graphicData uri="http://schemas.openxmlformats.org/drawingml/2006/picture">
+                <pic:pic xmlns:pic="http://schemas.openxmlformats.org/drawingml/2006/picture">
+                  <pic:nvPicPr>
+                    <pic:cNvPr id="581345747" name=""/>
+                    <pic:cNvPicPr/>
+                  </pic:nvPicPr>
+                  <pic:blipFill>
+                    <a:blip r:embed="rId7"/>
+                    <a:stretch>
+                      <a:fillRect/>
+                    </a:stretch>
+                  </pic:blipFill>
+                  <pic:spPr>
+                    <a:xfrm>
+                      <a:off x="0" y="0"/>
+                      <a:ext cx="5400040" cy="5805170"/>
+                    </a:xfrm>
+                    <a:prstGeom prst="rect">
+                      <a:avLst/>
+                    </a:prstGeom>
+                  </pic:spPr>
+                </pic:pic>
+              </a:graphicData>
+            </a:graphic>
+          </wp:inline>
+        </w:drawing>
+      </w:r>
+    </w:p>
+    <w:p>
+      <w:pPr>
+        <w:spacing w:before="0" w:after="160"/>
+        <w:jc w:val="left"/>
+      </w:pPr>
+    </w:p>
+    <w:p>
+      <w:pPr>
+        <w:spacing w:before="0" w:after="160"/>
+        <w:jc w:val="left"/>
+      </w:pPr>
+      <w:r>
+        <w:br w:type="page"/>
+      </w:r>
+    </w:p>
+    <w:p>
+      <w:pPr>
+        <w:spacing w:before="0" w:after="160"/>
+        <w:jc w:val="left"/>
+      </w:pPr>
+      <w:r>
+        <w:lastRenderedPageBreak/>
+        <w:t xml:space="preserve">2.- </w:t>
+      </w:r>
+    </w:p>
+    <w:p>
+      <w:pPr>
+        <w:spacing w:before="0" w:after="160"/>
+        <w:jc w:val="left"/>
+      </w:pPr>
+      <w:r>
+        <w:drawing>
+          <wp:inline distT="0" distB="0" distL="0" distR="0" wp14:anchorId="06E402DE" wp14:editId="62B5D613">
+            <wp:extent cx="5400040" cy="5805170"/>
+            <wp:effectExtent l="0" t="0" r="0" b="5080"/>
+            <wp:docPr id="1884004864" name="Imagen 1"/>
+            <wp:cNvGraphicFramePr>
+              <a:graphicFrameLocks xmlns:a="http://schemas.openxmlformats.org/drawingml/2006/main" noChangeAspect="1"/>
+            </wp:cNvGraphicFramePr>
+            <a:graphic xmlns:a="http://schemas.openxmlformats.org/drawingml/2006/main">
+              <a:graphicData uri="http://schemas.openxmlformats.org/drawingml/2006/picture">
+                <pic:pic xmlns:pic="http://schemas.openxmlformats.org/drawingml/2006/picture">
+                  <pic:nvPicPr>
+                    <pic:cNvPr id="1884004864" name=""/>
+                    <pic:cNvPicPr/>
+                  </pic:nvPicPr>
+                  <pic:blipFill>
+                    <a:blip r:embed="rId8"/>
+                    <a:stretch>
+                      <a:fillRect/>
+                    </a:stretch>
+                  </pic:blipFill>
+                  <pic:spPr>
+                    <a:xfrm>
+                      <a:off x="0" y="0"/>
+                      <a:ext cx="5400040" cy="5805170"/>
+                    </a:xfrm>
+                    <a:prstGeom prst="rect">
+                      <a:avLst/>
+                    </a:prstGeom>
+                  </pic:spPr>
+                </pic:pic>
+              </a:graphicData>
+            </a:graphic>
+          </wp:inline>
+        </w:drawing>
+      </w:r>
+    </w:p>
+    <w:p>
+      <w:pPr>
+        <w:spacing w:before="0" w:after="160"/>
+        <w:jc w:val="left"/>
+      </w:pPr>
+      <w:r>
+        <w:lastRenderedPageBreak/>
+        <w:drawing>
+          <wp:inline distT="0" distB="0" distL="0" distR="0" wp14:anchorId="35867F91" wp14:editId="105CA839">
+            <wp:extent cx="5400040" cy="5805170"/>
+            <wp:effectExtent l="0" t="0" r="0" b="5080"/>
+            <wp:docPr id="1417841739" name="Imagen 1"/>
+            <wp:cNvGraphicFramePr>
+              <a:graphicFrameLocks xmlns:a="http://schemas.openxmlformats.org/drawingml/2006/main" noChangeAspect="1"/>
+            </wp:cNvGraphicFramePr>
+            <a:graphic xmlns:a="http://schemas.openxmlformats.org/drawingml/2006/main">
+              <a:graphicData uri="http://schemas.openxmlformats.org/drawingml/2006/picture">
+                <pic:pic xmlns:pic="http://schemas.openxmlformats.org/drawingml/2006/picture">
+                  <pic:nvPicPr>
+                    <pic:cNvPr id="1417841739" name=""/>
+                    <pic:cNvPicPr/>
+                  </pic:nvPicPr>
+                  <pic:blipFill>
+                    <a:blip r:embed="rId9"/>
+                    <a:stretch>
+                      <a:fillRect/>
+                    </a:stretch>
+                  </pic:blipFill>
+                  <pic:spPr>
+                    <a:xfrm>
+                      <a:off x="0" y="0"/>
+                      <a:ext cx="5400040" cy="5805170"/>
+                    </a:xfrm>
+                    <a:prstGeom prst="rect">
+                      <a:avLst/>
+                    </a:prstGeom>
+                  </pic:spPr>
+                </pic:pic>
+              </a:graphicData>
+            </a:graphic>
+          </wp:inline>
+        </w:drawing>
+      </w:r>
+    </w:p>
+    <w:p>
+      <w:pPr>
+        <w:spacing w:before="0" w:after="160"/>
+        <w:jc w:val="left"/>
+      </w:pPr>
+      <w:r>
+        <w:t>3.-</w:t>
+      </w:r>
+    </w:p>
+    <w:p>
+      <w:pPr>
+        <w:spacing w:before="0" w:after="160"/>
+        <w:jc w:val="left"/>
+      </w:pPr>
+      <w:r>
+        <w:lastRenderedPageBreak/>
+        <w:drawing>
+          <wp:inline distT="0" distB="0" distL="0" distR="0" wp14:anchorId="0303943E" wp14:editId="49881628">
+            <wp:extent cx="5400040" cy="5602605"/>
+            <wp:effectExtent l="0" t="0" r="0" b="0"/>
+            <wp:docPr id="1475085548" name="Imagen 1"/>
+            <wp:cNvGraphicFramePr>
+              <a:graphicFrameLocks xmlns:a="http://schemas.openxmlformats.org/drawingml/2006/main" noChangeAspect="1"/>
+            </wp:cNvGraphicFramePr>
+            <a:graphic xmlns:a="http://schemas.openxmlformats.org/drawingml/2006/main">
+              <a:graphicData uri="http://schemas.openxmlformats.org/drawingml/2006/picture">
+                <pic:pic xmlns:pic="http://schemas.openxmlformats.org/drawingml/2006/picture">
+                  <pic:nvPicPr>
+                    <pic:cNvPr id="1475085548" name=""/>
+                    <pic:cNvPicPr/>
+                  </pic:nvPicPr>
+                  <pic:blipFill>
+                    <a:blip r:embed="rId10"/>
+                    <a:stretch>
+                      <a:fillRect/>
+                    </a:stretch>
+                  </pic:blipFill>
+                  <pic:spPr>
+                    <a:xfrm>
+                      <a:off x="0" y="0"/>
+                      <a:ext cx="5400040" cy="5602605"/>
+                    </a:xfrm>
+                    <a:prstGeom prst="rect">
+                      <a:avLst/>
+                    </a:prstGeom>
+                  </pic:spPr>
+                </pic:pic>
+              </a:graphicData>
+            </a:graphic>
+          </wp:inline>
+        </w:drawing>
+      </w:r>
+    </w:p>
+    <w:p>
+      <w:pPr>
+        <w:spacing w:before="0" w:after="160"/>
+        <w:jc w:val="left"/>
+      </w:pPr>
+      <w:r>
+        <w:lastRenderedPageBreak/>
+        <w:drawing>
+          <wp:inline distT="0" distB="0" distL="0" distR="0" wp14:anchorId="29EF8F6B" wp14:editId="5ACA519C">
+            <wp:extent cx="5400040" cy="5805170"/>
+            <wp:effectExtent l="0" t="0" r="0" b="5080"/>
+            <wp:docPr id="2098580095" name="Imagen 1"/>
+            <wp:cNvGraphicFramePr>
+              <a:graphicFrameLocks xmlns:a="http://schemas.openxmlformats.org/drawingml/2006/main" noChangeAspect="1"/>
+            </wp:cNvGraphicFramePr>
+            <a:graphic xmlns:a="http://schemas.openxmlformats.org/drawingml/2006/main">
+              <a:graphicData uri="http://schemas.openxmlformats.org/drawingml/2006/picture">
+                <pic:pic xmlns:pic="http://schemas.openxmlformats.org/drawingml/2006/picture">
+                  <pic:nvPicPr>
+                    <pic:cNvPr id="2098580095" name=""/>
+                    <pic:cNvPicPr/>
+                  </pic:nvPicPr>
+                  <pic:blipFill>
+                    <a:blip r:embed="rId11"/>
+                    <a:stretch>
+                      <a:fillRect/>
+                    </a:stretch>
+                  </pic:blipFill>
+                  <pic:spPr>
+                    <a:xfrm>
+                      <a:off x="0" y="0"/>
+                      <a:ext cx="5400040" cy="5805170"/>
+                    </a:xfrm>
+                    <a:prstGeom prst="rect">
+                      <a:avLst/>
+                    </a:prstGeom>
+                  </pic:spPr>
+                </pic:pic>
+              </a:graphicData>
+            </a:graphic>
+          </wp:inline>
+        </w:drawing>
+      </w:r>
+    </w:p>
+    <w:p>
+      <w:pPr>
+        <w:spacing w:before="0" w:after="160"/>
+        <w:jc w:val="left"/>
+      </w:pPr>
+      <w:r>
+        <w:lastRenderedPageBreak/>
+        <w:drawing>
+          <wp:inline distT="0" distB="0" distL="0" distR="0" wp14:anchorId="0723320E" wp14:editId="367857FD">
+            <wp:extent cx="5400040" cy="5805170"/>
+            <wp:effectExtent l="0" t="0" r="0" b="5080"/>
+            <wp:docPr id="2084675730" name="Imagen 1"/>
+            <wp:cNvGraphicFramePr>
+              <a:graphicFrameLocks xmlns:a="http://schemas.openxmlformats.org/drawingml/2006/main" noChangeAspect="1"/>
+            </wp:cNvGraphicFramePr>
+            <a:graphic xmlns:a="http://schemas.openxmlformats.org/drawingml/2006/main">
+              <a:graphicData uri="http://schemas.openxmlformats.org/drawingml/2006/picture">
+                <pic:pic xmlns:pic="http://schemas.openxmlformats.org/drawingml/2006/picture">
+                  <pic:nvPicPr>
+                    <pic:cNvPr id="2084675730" name=""/>
+                    <pic:cNvPicPr/>
+                  </pic:nvPicPr>
+                  <pic:blipFill>
+                    <a:blip r:embed="rId12"/>
+                    <a:stretch>
+                      <a:fillRect/>
+                    </a:stretch>
+                  </pic:blipFill>
+                  <pic:spPr>
+                    <a:xfrm>
+                      <a:off x="0" y="0"/>
+                      <a:ext cx="5400040" cy="5805170"/>
+                    </a:xfrm>
+                    <a:prstGeom prst="rect">
+                      <a:avLst/>
+                    </a:prstGeom>
+                  </pic:spPr>
+                </pic:pic>
+              </a:graphicData>
+            </a:graphic>
+          </wp:inline>
+        </w:drawing>
+      </w:r>
+    </w:p>
+    <w:p>
+      <w:pPr>
+        <w:spacing w:before="0" w:after="160"/>
+        <w:jc w:val="left"/>
+      </w:pPr>
+      <w:r>
+        <w:lastRenderedPageBreak/>
+        <w:drawing>
+          <wp:inline distT="0" distB="0" distL="0" distR="0" wp14:anchorId="5504B203" wp14:editId="641F66BF">
+            <wp:extent cx="5400040" cy="5805170"/>
+            <wp:effectExtent l="0" t="0" r="0" b="5080"/>
+            <wp:docPr id="1435668066" name="Imagen 1"/>
+            <wp:cNvGraphicFramePr>
+              <a:graphicFrameLocks xmlns:a="http://schemas.openxmlformats.org/drawingml/2006/main" noChangeAspect="1"/>
+            </wp:cNvGraphicFramePr>
+            <a:graphic xmlns:a="http://schemas.openxmlformats.org/drawingml/2006/main">
+              <a:graphicData uri="http://schemas.openxmlformats.org/drawingml/2006/picture">
+                <pic:pic xmlns:pic="http://schemas.openxmlformats.org/drawingml/2006/picture">
+                  <pic:nvPicPr>
+                    <pic:cNvPr id="1435668066" name=""/>
+                    <pic:cNvPicPr/>
+                  </pic:nvPicPr>
+                  <pic:blipFill>
+                    <a:blip r:embed="rId13"/>
+                    <a:stretch>
+                      <a:fillRect/>
+                    </a:stretch>
+                  </pic:blipFill>
+                  <pic:spPr>
+                    <a:xfrm>
+                      <a:off x="0" y="0"/>
+                      <a:ext cx="5400040" cy="5805170"/>
+                    </a:xfrm>
+                    <a:prstGeom prst="rect">
+                      <a:avLst/>
+                    </a:prstGeom>
+                  </pic:spPr>
+                </pic:pic>
+              </a:graphicData>
+            </a:graphic>
+          </wp:inline>
+        </w:drawing>
+      </w:r>
+    </w:p>
+    <w:p>
+      <w:pPr>
+        <w:spacing w:before="0" w:after="160"/>
+        <w:jc w:val="left"/>
+      </w:pPr>
+      <w:r>
+        <w:lastRenderedPageBreak/>
+        <w:drawing>
+          <wp:inline distT="0" distB="0" distL="0" distR="0" wp14:anchorId="5C9C907E" wp14:editId="4E5B7641">
+            <wp:extent cx="5400040" cy="5805170"/>
+            <wp:effectExtent l="0" t="0" r="0" b="5080"/>
+            <wp:docPr id="1369500723" name="Imagen 1"/>
+            <wp:cNvGraphicFramePr>
+              <a:graphicFrameLocks xmlns:a="http://schemas.openxmlformats.org/drawingml/2006/main" noChangeAspect="1"/>
+            </wp:cNvGraphicFramePr>
+            <a:graphic xmlns:a="http://schemas.openxmlformats.org/drawingml/2006/main">
+              <a:graphicData uri="http://schemas.openxmlformats.org/drawingml/2006/picture">
+                <pic:pic xmlns:pic="http://schemas.openxmlformats.org/drawingml/2006/picture">
+                  <pic:nvPicPr>
+                    <pic:cNvPr id="1369500723" name=""/>
+                    <pic:cNvPicPr/>
+                  </pic:nvPicPr>
+                  <pic:blipFill>
+                    <a:blip r:embed="rId14"/>
+                    <a:stretch>
+                      <a:fillRect/>
+                    </a:stretch>
+                  </pic:blipFill>
+                  <pic:spPr>
+                    <a:xfrm>
+                      <a:off x="0" y="0"/>
+                      <a:ext cx="5400040" cy="5805170"/>
+                    </a:xfrm>
+                    <a:prstGeom prst="rect">
+                      <a:avLst/>
+                    </a:prstGeom>
+                  </pic:spPr>
+                </pic:pic>
+              </a:graphicData>
+            </a:graphic>
+          </wp:inline>
+        </w:drawing>
+      </w:r>
+    </w:p>
+    <w:p>
+      <w:pPr>
+        <w:spacing w:before="0" w:after="160"/>
+        <w:jc w:val="left"/>
+      </w:pPr>
+    </w:p>
+    <w:p>
+      <w:pPr>
+        <w:spacing w:before="0" w:after="160"/>
+        <w:jc w:val="left"/>
+      </w:pPr>
+      <w:r>
+        <w:br w:type="page"/>
+      </w:r>
+    </w:p>
+    <w:p>
+      <w:pPr>
+        <w:spacing w:before="0" w:after="160"/>
+        <w:jc w:val="left"/>
+      </w:pPr>
+      <w:r>
+        <w:lastRenderedPageBreak/>
+        <w:t xml:space="preserve">4.- </w:t>
+      </w:r>
+    </w:p>
+    <w:p>
+      <w:pPr>
+        <w:spacing w:before="0" w:after="160"/>
+        <w:jc w:val="left"/>
+      </w:pPr>
+      <w:r>
+        <w:drawing>
+          <wp:inline distT="0" distB="0" distL="0" distR="0" wp14:anchorId="1FCE040A" wp14:editId="71BC1230">
+            <wp:extent cx="5400040" cy="5805170"/>
+            <wp:effectExtent l="0" t="0" r="0" b="5080"/>
+            <wp:docPr id="157691388" name="Imagen 1"/>
+            <wp:cNvGraphicFramePr>
+              <a:graphicFrameLocks xmlns:a="http://schemas.openxmlformats.org/drawingml/2006/main" noChangeAspect="1"/>
+            </wp:cNvGraphicFramePr>
+            <a:graphic xmlns:a="http://schemas.openxmlformats.org/drawingml/2006/main">
+              <a:graphicData uri="http://schemas.openxmlformats.org/drawingml/2006/picture">
+                <pic:pic xmlns:pic="http://schemas.openxmlformats.org/drawingml/2006/picture">
+                  <pic:nvPicPr>
+                    <pic:cNvPr id="157691388" name=""/>
+                    <pic:cNvPicPr/>
+                  </pic:nvPicPr>
+                  <pic:blipFill>
+                    <a:blip r:embed="rId15"/>
+                    <a:stretch>
+                      <a:fillRect/>
+                    </a:stretch>
+                  </pic:blipFill>
+                  <pic:spPr>
+                    <a:xfrm>
+                      <a:off x="0" y="0"/>
+                      <a:ext cx="5400040" cy="5805170"/>
+                    </a:xfrm>
+                    <a:prstGeom prst="rect">
+                      <a:avLst/>
+                    </a:prstGeom>
+                  </pic:spPr>
+                </pic:pic>
+              </a:graphicData>
+            </a:graphic>
+          </wp:inline>
+        </w:drawing>
+      </w:r>
+    </w:p>
+    <w:p>
+      <w:pPr>
+        <w:spacing w:before="0" w:after="160"/>
+        <w:jc w:val="left"/>
+      </w:pPr>
+      <w:r>
+        <w:lastRenderedPageBreak/>
+        <w:drawing>
+          <wp:inline distT="0" distB="0" distL="0" distR="0" wp14:anchorId="6A669937" wp14:editId="4435ED24">
+            <wp:extent cx="5400040" cy="4284980"/>
+            <wp:effectExtent l="0" t="0" r="0" b="1270"/>
+            <wp:docPr id="572756437" name="Imagen 1"/>
+            <wp:cNvGraphicFramePr>
+              <a:graphicFrameLocks xmlns:a="http://schemas.openxmlformats.org/drawingml/2006/main" noChangeAspect="1"/>
+            </wp:cNvGraphicFramePr>
+            <a:graphic xmlns:a="http://schemas.openxmlformats.org/drawingml/2006/main">
+              <a:graphicData uri="http://schemas.openxmlformats.org/drawingml/2006/picture">
+                <pic:pic xmlns:pic="http://schemas.openxmlformats.org/drawingml/2006/picture">
+                  <pic:nvPicPr>
+                    <pic:cNvPr id="572756437" name=""/>
+                    <pic:cNvPicPr/>
+                  </pic:nvPicPr>
+                  <pic:blipFill>
+                    <a:blip r:embed="rId16"/>
+                    <a:stretch>
+                      <a:fillRect/>
+                    </a:stretch>
+                  </pic:blipFill>
+                  <pic:spPr>
+                    <a:xfrm>
+                      <a:off x="0" y="0"/>
+                      <a:ext cx="5400040" cy="4284980"/>
+                    </a:xfrm>
+                    <a:prstGeom prst="rect">
+                      <a:avLst/>
+                    </a:prstGeom>
+                  </pic:spPr>
+                </pic:pic>
+              </a:graphicData>
+            </a:graphic>
+          </wp:inline>
+        </w:drawing>
+      </w:r>
+    </w:p>
+    <w:p>
+      <w:pPr>
+        <w:spacing w:before="0" w:after="160"/>
+        <w:jc w:val="left"/>
+      </w:pPr>
+      <w:r>
+        <w:lastRenderedPageBreak/>
+        <w:drawing>
+          <wp:inline distT="0" distB="0" distL="0" distR="0" wp14:anchorId="42241C43" wp14:editId="21157F28">
+            <wp:extent cx="5400040" cy="5805170"/>
+            <wp:effectExtent l="0" t="0" r="0" b="5080"/>
+            <wp:docPr id="2076814133" name="Imagen 1"/>
+            <wp:cNvGraphicFramePr>
+              <a:graphicFrameLocks xmlns:a="http://schemas.openxmlformats.org/drawingml/2006/main" noChangeAspect="1"/>
+            </wp:cNvGraphicFramePr>
+            <a:graphic xmlns:a="http://schemas.openxmlformats.org/drawingml/2006/main">
+              <a:graphicData uri="http://schemas.openxmlformats.org/drawingml/2006/picture">
+                <pic:pic xmlns:pic="http://schemas.openxmlformats.org/drawingml/2006/picture">
+                  <pic:nvPicPr>
+                    <pic:cNvPr id="2076814133" name=""/>
+                    <pic:cNvPicPr/>
+                  </pic:nvPicPr>
+                  <pic:blipFill>
+                    <a:blip r:embed="rId17"/>
+                    <a:stretch>
+                      <a:fillRect/>
+                    </a:stretch>
+                  </pic:blipFill>
+                  <pic:spPr>
+                    <a:xfrm>
+                      <a:off x="0" y="0"/>
+                      <a:ext cx="5400040" cy="5805170"/>
+                    </a:xfrm>
+                    <a:prstGeom prst="rect">
+                      <a:avLst/>
+                    </a:prstGeom>
+                  </pic:spPr>
+                </pic:pic>
+              </a:graphicData>
+            </a:graphic>
+          </wp:inline>
+        </w:drawing>
+      </w:r>
+    </w:p>
+    <w:p>
+      <w:pPr>
+        <w:spacing w:before="0" w:after="160"/>
+        <w:jc w:val="left"/>
+      </w:pPr>
+    </w:p>
+    <w:p>
+      <w:pPr>
+        <w:spacing w:before="0" w:after="160"/>
+        <w:jc w:val="left"/>
+      </w:pPr>
+      <w:r>
+        <w:t>5.-</w:t>
+      </w:r>
+    </w:p>
+    <w:p>
+      <w:pPr>
+        <w:spacing w:before="0" w:after="160"/>
+        <w:jc w:val="left"/>
+      </w:pPr>
+      <w:r>
+        <w:lastRenderedPageBreak/>
+        <w:drawing>
+          <wp:inline distT="0" distB="0" distL="0" distR="0" wp14:anchorId="4B538960" wp14:editId="393D3759">
+            <wp:extent cx="5400040" cy="5818505"/>
+            <wp:effectExtent l="0" t="0" r="0" b="0"/>
+            <wp:docPr id="196458303" name="Imagen 1"/>
+            <wp:cNvGraphicFramePr>
+              <a:graphicFrameLocks xmlns:a="http://schemas.openxmlformats.org/drawingml/2006/main" noChangeAspect="1"/>
+            </wp:cNvGraphicFramePr>
+            <a:graphic xmlns:a="http://schemas.openxmlformats.org/drawingml/2006/main">
+              <a:graphicData uri="http://schemas.openxmlformats.org/drawingml/2006/picture">
+                <pic:pic xmlns:pic="http://schemas.openxmlformats.org/drawingml/2006/picture">
+                  <pic:nvPicPr>
+                    <pic:cNvPr id="196458303" name=""/>
+                    <pic:cNvPicPr/>
+                  </pic:nvPicPr>
+                  <pic:blipFill>
+                    <a:blip r:embed="rId18"/>
+                    <a:stretch>
+                      <a:fillRect/>
+                    </a:stretch>
+                  </pic:blipFill>
+                  <pic:spPr>
+                    <a:xfrm>
+                      <a:off x="0" y="0"/>
+                      <a:ext cx="5400040" cy="5818505"/>
+                    </a:xfrm>
+                    <a:prstGeom prst="rect">
+                      <a:avLst/>
+                    </a:prstGeom>
+                  </pic:spPr>
+                </pic:pic>
+              </a:graphicData>
+            </a:graphic>
+          </wp:inline>
+        </w:drawing>
+      </w:r>
+    </w:p>
+    <w:p>
+      <w:pPr>
+        <w:spacing w:before="0" w:after="160"/>
+        <w:jc w:val="left"/>
+      </w:pPr>
+      <w:r>
+        <w:lastRenderedPageBreak/>
+        <w:drawing>
+          <wp:inline distT="0" distB="0" distL="0" distR="0" wp14:anchorId="0E3B73C5" wp14:editId="31E21988">
+            <wp:extent cx="5400040" cy="5805170"/>
+            <wp:effectExtent l="0" t="0" r="0" b="5080"/>
+            <wp:docPr id="1046598502" name="Imagen 1"/>
+            <wp:cNvGraphicFramePr>
+              <a:graphicFrameLocks xmlns:a="http://schemas.openxmlformats.org/drawingml/2006/main" noChangeAspect="1"/>
+            </wp:cNvGraphicFramePr>
+            <a:graphic xmlns:a="http://schemas.openxmlformats.org/drawingml/2006/main">
+              <a:graphicData uri="http://schemas.openxmlformats.org/drawingml/2006/picture">
+                <pic:pic xmlns:pic="http://schemas.openxmlformats.org/drawingml/2006/picture">
+                  <pic:nvPicPr>
+                    <pic:cNvPr id="1046598502" name=""/>
+                    <pic:cNvPicPr/>
+                  </pic:nvPicPr>
+                  <pic:blipFill>
+                    <a:blip r:embed="rId19"/>
+                    <a:stretch>
+                      <a:fillRect/>
+                    </a:stretch>
+                  </pic:blipFill>
+                  <pic:spPr>
+                    <a:xfrm>
+                      <a:off x="0" y="0"/>
+                      <a:ext cx="5400040" cy="5805170"/>
+                    </a:xfrm>
+                    <a:prstGeom prst="rect">
+                      <a:avLst/>
+                    </a:prstGeom>
+                  </pic:spPr>
+                </pic:pic>
+              </a:graphicData>
+            </a:graphic>
+          </wp:inline>
+        </w:drawing>
+      </w:r>
+    </w:p>
+    <w:p>
+      <w:pPr>
+        <w:spacing w:before="0" w:after="160"/>
+        <w:jc w:val="left"/>
+      </w:pPr>
+    </w:p>
+    <w:p>
+      <w:pPr>
+        <w:spacing w:before="0" w:after="160"/>
+        <w:jc w:val="left"/>
+      </w:pPr>
+      <w:r>
+        <w:rPr>
+          <w:b/>
+          <w:bCs/>
+          <w:u w:val="single"/>
+        </w:rPr>
+        <w:t>GIT</w:t>
+      </w:r>
+    </w:p>
+    <w:p>
+      <w:pPr>
+        <w:numPr>
+          <w:ilvl w:val="0"/>
+          <w:numId w:val="4"/>
+        </w:numPr>
+        <w:spacing w:before="0" w:after="160"/>
+        <w:jc w:val="left"/>
+      </w:pPr>
+      <w:r>
+        <w:t>Configurar GIT para el proyecto. Crear un repositorio público en GitHub.</w:t>
+      </w:r>
+    </w:p>
+    <w:p>
+      <w:pPr>
+        <w:numPr>
+          <w:ilvl w:val="0"/>
+          <w:numId w:val="4"/>
+        </w:numPr>
+        <w:spacing w:before="0" w:after="160"/>
+        <w:jc w:val="left"/>
+      </w:pPr>
+      <w:r>
+        <w:t>Realizar, al menos, una operación commit. Comentando el resultado de la ejecución.</w:t>
+      </w:r>
+    </w:p>
+    <w:p>
+      <w:pPr>
+        <w:numPr>
+          <w:ilvl w:val="0"/>
+          <w:numId w:val="4"/>
+        </w:numPr>
+        <w:spacing w:before="0" w:after="160"/>
+        <w:jc w:val="left"/>
+      </w:pPr>
+      <w:r>
+        <w:t>Mostrar el historial de versiones para el proyecto mediante un comando desde consola.</w:t>
+      </w:r>
+    </w:p>
+    <w:p>
+      <w:pPr>
+        <w:spacing w:before="0" w:after="160"/>
+        <w:jc w:val="left"/>
+      </w:pPr>
+      <w:r>
+        <w:lastRenderedPageBreak/>
+        <w:t xml:space="preserve">1.- </w:t>
+      </w:r>
+      <w:r>
+        <w:drawing>
+          <wp:inline distT="0" distB="0" distL="0" distR="0" wp14:anchorId="74ACEF32" wp14:editId="0E63ED11">
+            <wp:extent cx="5400040" cy="3041650"/>
+            <wp:effectExtent l="0" t="0" r="0" b="6350"/>
+            <wp:docPr id="1274647260" name="Imagen 1"/>
+            <wp:cNvGraphicFramePr>
+              <a:graphicFrameLocks xmlns:a="http://schemas.openxmlformats.org/drawingml/2006/main" noChangeAspect="1"/>
+            </wp:cNvGraphicFramePr>
+            <a:graphic xmlns:a="http://schemas.openxmlformats.org/drawingml/2006/main">
+              <a:graphicData uri="http://schemas.openxmlformats.org/drawingml/2006/picture">
+                <pic:pic xmlns:pic="http://schemas.openxmlformats.org/drawingml/2006/picture">
+                  <pic:nvPicPr>
+                    <pic:cNvPr id="1274647260" name=""/>
+                    <pic:cNvPicPr/>
+                  </pic:nvPicPr>
+                  <pic:blipFill>
+                    <a:blip r:embed="rId20"/>
+                    <a:stretch>
+                      <a:fillRect/>
+                    </a:stretch>
+                  </pic:blipFill>
+                  <pic:spPr>
+                    <a:xfrm>
+                      <a:off x="0" y="0"/>
+                      <a:ext cx="5400040" cy="3041650"/>
+                    </a:xfrm>
+                    <a:prstGeom prst="rect">
+                      <a:avLst/>
+                    </a:prstGeom>
+                  </pic:spPr>
+                </pic:pic>
+              </a:graphicData>
+            </a:graphic>
+          </wp:inline>
+        </w:drawing>
+      </w:r>
+    </w:p>
+    <w:p>
+      <w:pPr>
+        <w:spacing w:before="0" w:after="160"/>
+        <w:jc w:val="left"/>
+      </w:pPr>
+    </w:p>
+    <w:p>
+      <w:pPr>
+        <w:spacing w:before="0" w:after="160"/>
+        <w:jc w:val="left"/>
+      </w:pPr>
+      <w:r>
+        <w:drawing>
+          <wp:inline distT="0" distB="0" distL="0" distR="0" wp14:anchorId="4CEF4C3B" wp14:editId="40960D8B">
+            <wp:extent cx="5400040" cy="3041650"/>
+            <wp:effectExtent l="0" t="0" r="0" b="6350"/>
+            <wp:docPr id="275426074" name="Imagen 1"/>
+            <wp:cNvGraphicFramePr>
+              <a:graphicFrameLocks xmlns:a="http://schemas.openxmlformats.org/drawingml/2006/main" noChangeAspect="1"/>
+            </wp:cNvGraphicFramePr>
+            <a:graphic xmlns:a="http://schemas.openxmlformats.org/drawingml/2006/main">
+              <a:graphicData uri="http://schemas.openxmlformats.org/drawingml/2006/picture">
+                <pic:pic xmlns:pic="http://schemas.openxmlformats.org/drawingml/2006/picture">
+                  <pic:nvPicPr>
+                    <pic:cNvPr id="275426074" name=""/>
+                    <pic:cNvPicPr/>
+                  </pic:nvPicPr>
+                  <pic:blipFill>
+                    <a:blip r:embed="rId21"/>
+                    <a:stretch>
+                      <a:fillRect/>
+                    </a:stretch>
+                  </pic:blipFill>
+                  <pic:spPr>
+                    <a:xfrm>
+                      <a:off x="0" y="0"/>
+                      <a:ext cx="5400040" cy="3041650"/>
+                    </a:xfrm>
+                    <a:prstGeom prst="rect">
+                      <a:avLst/>
+                    </a:prstGeom>
+                  </pic:spPr>
+                </pic:pic>
+              </a:graphicData>
+            </a:graphic>
+          </wp:inline>
+        </w:drawing>
+      </w:r>
+    </w:p>
+    <w:p>
+      <w:pPr>
+        <w:spacing w:before="0" w:after="160"/>
+        <w:jc w:val="left"/>
+      </w:pPr>
+    </w:p>
+    <w:p>
+      <w:pPr>
+        <w:spacing w:before="0" w:after="160"/>
+        <w:jc w:val="left"/>
+      </w:pPr>
+      <w:r>
+        <w:t>2.-</w:t>
+      </w:r>
+    </w:p>
+    <w:p>
+      <w:pPr>
+        <w:spacing w:before="0" w:after="160"/>
+        <w:jc w:val="left"/>
+      </w:pPr>
+      <w:r>
+        <w:lastRenderedPageBreak/>
+        <w:drawing>
+          <wp:inline distT="0" distB="0" distL="0" distR="0" wp14:anchorId="09D4251F" wp14:editId="218E0EC4">
+            <wp:extent cx="5400040" cy="3041650"/>
+            <wp:effectExtent l="0" t="0" r="0" b="6350"/>
+            <wp:docPr id="583693879" name="Imagen 1"/>
+            <wp:cNvGraphicFramePr>
+              <a:graphicFrameLocks xmlns:a="http://schemas.openxmlformats.org/drawingml/2006/main" noChangeAspect="1"/>
+            </wp:cNvGraphicFramePr>
+            <a:graphic xmlns:a="http://schemas.openxmlformats.org/drawingml/2006/main">
+              <a:graphicData uri="http://schemas.openxmlformats.org/drawingml/2006/picture">
+                <pic:pic xmlns:pic="http://schemas.openxmlformats.org/drawingml/2006/picture">
+                  <pic:nvPicPr>
+                    <pic:cNvPr id="583693879" name=""/>
+                    <pic:cNvPicPr/>
+                  </pic:nvPicPr>
+                  <pic:blipFill>
+                    <a:blip r:embed="rId22"/>
+                    <a:stretch>
+                      <a:fillRect/>
+                    </a:stretch>
+                  </pic:blipFill>
+                  <pic:spPr>
+                    <a:xfrm>
+                      <a:off x="0" y="0"/>
+                      <a:ext cx="5400040" cy="3041650"/>
+                    </a:xfrm>
+                    <a:prstGeom prst="rect">
+                      <a:avLst/>
+                    </a:prstGeom>
+                  </pic:spPr>
+                </pic:pic>
+              </a:graphicData>
+            </a:graphic>
+          </wp:inline>
+        </w:drawing>
+      </w:r>
+    </w:p>
+    <w:p>
+      <w:pPr>
+        <w:spacing w:before="0" w:after="160"/>
+        <w:jc w:val="left"/>
+      </w:pPr>
+      <w:r>
+        <w:t>3.-</w:t>
+      </w:r>
+    </w:p>
+    <w:p>
+      <w:pPr>
+        <w:spacing w:before="0" w:after="160"/>
+        <w:jc w:val="left"/>
+      </w:pPr>
+    </w:p>
+    <w:p>
+      <w:pPr>
+        <w:spacing w:before="0" w:after="160"/>
+        <w:jc w:val="left"/>
+      </w:pPr>
+      <w:r>
+        <w:drawing>
+          <wp:inline distT="0" distB="0" distL="0" distR="0" wp14:anchorId="0BEF47F2" wp14:editId="2C072924">
+            <wp:extent cx="5400040" cy="3041650"/>
+            <wp:effectExtent l="0" t="0" r="0" b="6350"/>
+            <wp:docPr id="329032941" name="Imagen 1"/>
+            <wp:cNvGraphicFramePr>
+              <a:graphicFrameLocks xmlns:a="http://schemas.openxmlformats.org/drawingml/2006/main" noChangeAspect="1"/>
+            </wp:cNvGraphicFramePr>
+            <a:graphic xmlns:a="http://schemas.openxmlformats.org/drawingml/2006/main">
+              <a:graphicData uri="http://schemas.openxmlformats.org/drawingml/2006/picture">
+                <pic:pic xmlns:pic="http://schemas.openxmlformats.org/drawingml/2006/picture">
+                  <pic:nvPicPr>
+                    <pic:cNvPr id="329032941" name=""/>
+                    <pic:cNvPicPr/>
+                  </pic:nvPicPr>
+                  <pic:blipFill>
+                    <a:blip r:embed="rId23"/>
+                    <a:stretch>
+                      <a:fillRect/>
+                    </a:stretch>
+                  </pic:blipFill>
+                  <pic:spPr>
+                    <a:xfrm>
+                      <a:off x="0" y="0"/>
+                      <a:ext cx="5400040" cy="3041650"/>
+                    </a:xfrm>
+                    <a:prstGeom prst="rect">
+                      <a:avLst/>
+                    </a:prstGeom>
+                  </pic:spPr>
+                </pic:pic>
+              </a:graphicData>
+            </a:graphic>
+          </wp:inline>
+        </w:drawing>
+      </w:r>
+    </w:p>
+    <w:p>
+      <w:pPr>
+        <w:spacing w:before="0" w:after="160"/>
+        <w:jc w:val="left"/>
+      </w:pPr>
+    </w:p>
+    <w:p>
+      <w:pPr>
+        <w:spacing w:before="0" w:after="160"/>
+        <w:jc w:val="left"/>
+      </w:pPr>
+      <w:r>
+        <w:rPr>
+          <w:b/>
+          <w:bCs/>
+          <w:u w:val="single"/>
+        </w:rPr>
+        <w:t>JAVADOC</w:t>
+      </w:r>
+    </w:p>
+    <w:p>
+      <w:pPr>
+        <w:numPr>
+          <w:ilvl w:val="0"/>
+          <w:numId w:val="5"/>
+        </w:numPr>
+        <w:spacing w:before="0" w:after="160"/>
+        <w:jc w:val="left"/>
+      </w:pPr>
+      <w:r>
+        <w:t>Insertar comentarios JavaDoc en la clase CCuenta.</w:t>
+      </w:r>
+    </w:p>
+    <w:p>
+      <w:pPr>
+        <w:numPr>
+          <w:ilvl w:val="0"/>
+          <w:numId w:val="5"/>
+        </w:numPr>
+        <w:spacing w:before="0" w:after="160"/>
+        <w:jc w:val="left"/>
+      </w:pPr>
+      <w:r>
+        <w:t>Generar documentación JavaDoc para todo el proyecto y comprueba que abarca todos los métodos y atributos de la clase CCuenta.</w:t>
+      </w:r>
+    </w:p>
+    <w:p>
+      <w:pPr>
+        <w:spacing w:before="0" w:after="160"/>
+        <w:jc w:val="left"/>
+      </w:pPr>
+      <w:r>
+        <w:t xml:space="preserve">1.- </w:t>
+      </w:r>
+    </w:p>
+    <w:p>
+      <w:pPr>
+        <w:spacing w:before="0" w:after="160"/>
+        <w:jc w:val="left"/>
+      </w:pPr>
+      <w:r>
+        <w:lastRenderedPageBreak/>
+        <w:drawing>
+          <wp:inline distT="0" distB="0" distL="0" distR="0" wp14:anchorId="53437FC0" wp14:editId="79AF7FC1">
+            <wp:extent cx="5400040" cy="5805170"/>
+            <wp:effectExtent l="0" t="0" r="0" b="5080"/>
+            <wp:docPr id="1802225188" name="Imagen 1"/>
+            <wp:cNvGraphicFramePr>
+              <a:graphicFrameLocks xmlns:a="http://schemas.openxmlformats.org/drawingml/2006/main" noChangeAspect="1"/>
+            </wp:cNvGraphicFramePr>
+            <a:graphic xmlns:a="http://schemas.openxmlformats.org/drawingml/2006/main">
+              <a:graphicData uri="http://schemas.openxmlformats.org/drawingml/2006/picture">
+                <pic:pic xmlns:pic="http://schemas.openxmlformats.org/drawingml/2006/picture">
+                  <pic:nvPicPr>
+                    <pic:cNvPr id="1802225188" name=""/>
+                    <pic:cNvPicPr/>
+                  </pic:nvPicPr>
+                  <pic:blipFill>
+                    <a:blip r:embed="rId24"/>
+                    <a:stretch>
+                      <a:fillRect/>
+                    </a:stretch>
+                  </pic:blipFill>
+                  <pic:spPr>
+                    <a:xfrm>
+                      <a:off x="0" y="0"/>
+                      <a:ext cx="5400040" cy="5805170"/>
+                    </a:xfrm>
+                    <a:prstGeom prst="rect">
+                      <a:avLst/>
+                    </a:prstGeom>
+                  </pic:spPr>
+                </pic:pic>
+              </a:graphicData>
+            </a:graphic>
+          </wp:inline>
+        </w:drawing>
+      </w:r>
+    </w:p>
+    <w:p>
+      <w:pPr>
+        <w:spacing w:before="0" w:after="160"/>
+        <w:jc w:val="left"/>
+      </w:pPr>
+    </w:p>
+    <w:p>
+      <w:pPr>
+        <w:spacing w:before="0" w:after="160"/>
+        <w:jc w:val="left"/>
+      </w:pPr>
+      <w:r>
+        <w:t>2.-</w:t>
+      </w:r>
+    </w:p>
+    <w:p>
+      <w:pPr>
+        <w:spacing w:before="0" w:after="160"/>
+        <w:jc w:val="left"/>
+      </w:pPr>
+    </w:p>
+    <w:p>
+      <w:pPr>
+        <w:spacing w:before="0" w:after="160"/>
+        <w:jc w:val="left"/>
+      </w:pPr>
+      <w:r>
+        <w:lastRenderedPageBreak/>
+        <w:drawing>
+          <wp:inline distT="0" distB="0" distL="0" distR="0" wp14:anchorId="67AE27BD" wp14:editId="19995DAD">
+            <wp:extent cx="5400040" cy="5805170"/>
+            <wp:effectExtent l="0" t="0" r="0" b="5080"/>
+            <wp:docPr id="1406576226" name="Imagen 1"/>
+            <wp:cNvGraphicFramePr>
+              <a:graphicFrameLocks xmlns:a="http://schemas.openxmlformats.org/drawingml/2006/main" noChangeAspect="1"/>
+            </wp:cNvGraphicFramePr>
+            <a:graphic xmlns:a="http://schemas.openxmlformats.org/drawingml/2006/main">
+              <a:graphicData uri="http://schemas.openxmlformats.org/drawingml/2006/picture">
+                <pic:pic xmlns:pic="http://schemas.openxmlformats.org/drawingml/2006/picture">
+                  <pic:nvPicPr>
+                    <pic:cNvPr id="1406576226" name=""/>
+                    <pic:cNvPicPr/>
+                  </pic:nvPicPr>
+                  <pic:blipFill>
+                    <a:blip r:embed="rId25"/>
+                    <a:stretch>
+                      <a:fillRect/>
+                    </a:stretch>
+                  </pic:blipFill>
+                  <pic:spPr>
+                    <a:xfrm>
+                      <a:off x="0" y="0"/>
+                      <a:ext cx="5400040" cy="5805170"/>
+                    </a:xfrm>
+                    <a:prstGeom prst="rect">
+                      <a:avLst/>
+                    </a:prstGeom>
+                  </pic:spPr>
+                </pic:pic>
+              </a:graphicData>
+            </a:graphic>
+          </wp:inline>
+        </w:drawing>
+      </w:r>
+    </w:p>
+    <w:p>
+      <w:pPr>
+        <w:spacing w:before="0" w:after="160"/>
+        <w:jc w:val="left"/>
+      </w:pPr>
+      <w:r>
+        <w:lastRenderedPageBreak/>
+        <w:drawing>
+          <wp:inline distT="0" distB="0" distL="0" distR="0" wp14:anchorId="24CBCAFE" wp14:editId="39516C46">
+            <wp:extent cx="5400040" cy="5805170"/>
+            <wp:effectExtent l="0" t="0" r="0" b="5080"/>
+            <wp:docPr id="1149964101" name="Imagen 1"/>
+            <wp:cNvGraphicFramePr>
+              <a:graphicFrameLocks xmlns:a="http://schemas.openxmlformats.org/drawingml/2006/main" noChangeAspect="1"/>
+            </wp:cNvGraphicFramePr>
+            <a:graphic xmlns:a="http://schemas.openxmlformats.org/drawingml/2006/main">
+              <a:graphicData uri="http://schemas.openxmlformats.org/drawingml/2006/picture">
+                <pic:pic xmlns:pic="http://schemas.openxmlformats.org/drawingml/2006/picture">
+                  <pic:nvPicPr>
+                    <pic:cNvPr id="1149964101" name=""/>
+                    <pic:cNvPicPr/>
+                  </pic:nvPicPr>
+                  <pic:blipFill>
+                    <a:blip r:embed="rId26"/>
+                    <a:stretch>
+                      <a:fillRect/>
+                    </a:stretch>
+                  </pic:blipFill>
+                  <pic:spPr>
+                    <a:xfrm>
+                      <a:off x="0" y="0"/>
+                      <a:ext cx="5400040" cy="5805170"/>
+                    </a:xfrm>
+                    <a:prstGeom prst="rect">
+                      <a:avLst/>
+                    </a:prstGeom>
+                  </pic:spPr>
+                </pic:pic>
+              </a:graphicData>
+            </a:graphic>
+          </wp:inline>
+        </w:drawing>
+      </w:r>
+    </w:p>
+    <w:p>
+      <w:pPr>
+        <w:spacing w:before="0" w:after="160"/>
+        <w:jc w:val="left"/>
+      </w:pPr>
+      <w:r>
+        <w:lastRenderedPageBreak/>
+        <w:drawing>
+          <wp:inline distT="0" distB="0" distL="0" distR="0" wp14:anchorId="74D2C85B" wp14:editId="5C144ED3">
+            <wp:extent cx="5400040" cy="5805170"/>
+            <wp:effectExtent l="0" t="0" r="0" b="5080"/>
+            <wp:docPr id="1517000065" name="Imagen 1"/>
+            <wp:cNvGraphicFramePr>
+              <a:graphicFrameLocks xmlns:a="http://schemas.openxmlformats.org/drawingml/2006/main" noChangeAspect="1"/>
+            </wp:cNvGraphicFramePr>
+            <a:graphic xmlns:a="http://schemas.openxmlformats.org/drawingml/2006/main">
+              <a:graphicData uri="http://schemas.openxmlformats.org/drawingml/2006/picture">
+                <pic:pic xmlns:pic="http://schemas.openxmlformats.org/drawingml/2006/picture">
+                  <pic:nvPicPr>
+                    <pic:cNvPr id="1517000065" name=""/>
+                    <pic:cNvPicPr/>
+                  </pic:nvPicPr>
+                  <pic:blipFill>
+                    <a:blip r:embed="rId27"/>
+                    <a:stretch>
+                      <a:fillRect/>
+                    </a:stretch>
+                  </pic:blipFill>
+                  <pic:spPr>
+                    <a:xfrm>
+                      <a:off x="0" y="0"/>
+                      <a:ext cx="5400040" cy="5805170"/>
+                    </a:xfrm>
+                    <a:prstGeom prst="rect">
+                      <a:avLst/>
+                    </a:prstGeom>
+                  </pic:spPr>
+                </pic:pic>
+              </a:graphicData>
+            </a:graphic>
+          </wp:inline>
+        </w:drawing>
+      </w:r>
+    </w:p>
+    <w:p>
+      <w:pPr>
+        <w:spacing w:before="0" w:after="160"/>
+        <w:jc w:val="left"/>
+      </w:pPr>
+      <w:r>
+        <w:lastRenderedPageBreak/>
+        <w:drawing>
+          <wp:inline distT="0" distB="0" distL="0" distR="0" wp14:anchorId="39A0C295" wp14:editId="7C8E263E">
+            <wp:extent cx="5400040" cy="5805170"/>
+            <wp:effectExtent l="0" t="0" r="0" b="5080"/>
+            <wp:docPr id="157377427" name="Imagen 1"/>
+            <wp:cNvGraphicFramePr>
+              <a:graphicFrameLocks xmlns:a="http://schemas.openxmlformats.org/drawingml/2006/main" noChangeAspect="1"/>
+            </wp:cNvGraphicFramePr>
+            <a:graphic xmlns:a="http://schemas.openxmlformats.org/drawingml/2006/main">
+              <a:graphicData uri="http://schemas.openxmlformats.org/drawingml/2006/picture">
+                <pic:pic xmlns:pic="http://schemas.openxmlformats.org/drawingml/2006/picture">
+                  <pic:nvPicPr>
+                    <pic:cNvPr id="157377427" name=""/>
+                    <pic:cNvPicPr/>
+                  </pic:nvPicPr>
+                  <pic:blipFill>
+                    <a:blip r:embed="rId28"/>
+                    <a:stretch>
+                      <a:fillRect/>
+                    </a:stretch>
+                  </pic:blipFill>
+                  <pic:spPr>
+                    <a:xfrm>
+                      <a:off x="0" y="0"/>
+                      <a:ext cx="5400040" cy="5805170"/>
+                    </a:xfrm>
+                    <a:prstGeom prst="rect">
+                      <a:avLst/>
+                    </a:prstGeom>
+                  </pic:spPr>
+                </pic:pic>
+              </a:graphicData>
+            </a:graphic>
+          </wp:inline>
+        </w:drawing>
+      </w:r>
+    </w:p>
+    <w:p>
+      <w:pPr>
+        <w:spacing w:before="0" w:after="160"/>
+        <w:jc w:val="left"/>
+      </w:pPr>
+      <w:r>
+        <w:lastRenderedPageBreak/>
+        <w:drawing>
+          <wp:inline distT="0" distB="0" distL="0" distR="0" wp14:anchorId="71FA959A" wp14:editId="1A727436">
+            <wp:extent cx="5400040" cy="5805170"/>
+            <wp:effectExtent l="0" t="0" r="0" b="5080"/>
+            <wp:docPr id="1378682234" name="Imagen 1"/>
+            <wp:cNvGraphicFramePr>
+              <a:graphicFrameLocks xmlns:a="http://schemas.openxmlformats.org/drawingml/2006/main" noChangeAspect="1"/>
+            </wp:cNvGraphicFramePr>
+            <a:graphic xmlns:a="http://schemas.openxmlformats.org/drawingml/2006/main">
+              <a:graphicData uri="http://schemas.openxmlformats.org/drawingml/2006/picture">
+                <pic:pic xmlns:pic="http://schemas.openxmlformats.org/drawingml/2006/picture">
+                  <pic:nvPicPr>
+                    <pic:cNvPr id="1378682234" name=""/>
+                    <pic:cNvPicPr/>
+                  </pic:nvPicPr>
+                  <pic:blipFill>
+                    <a:blip r:embed="rId29"/>
+                    <a:stretch>
+                      <a:fillRect/>
+                    </a:stretch>
+                  </pic:blipFill>
+                  <pic:spPr>
+                    <a:xfrm>
+                      <a:off x="0" y="0"/>
+                      <a:ext cx="5400040" cy="5805170"/>
+                    </a:xfrm>
+                    <a:prstGeom prst="rect">
+                      <a:avLst/>
+                    </a:prstGeom>
+                  </pic:spPr>
+                </pic:pic>
+              </a:graphicData>
+            </a:graphic>
+          </wp:inline>
+        </w:drawing>
+      </w:r>
+    </w:p>
+    <w:p>
+      <w:pPr>
+        <w:spacing w:before="0" w:after="160"/>
+        <w:jc w:val="left"/>
+      </w:pPr>
+      <w:r>
+        <w:tab/>
+      </w:r>
+    </w:p>
     <w:sectPr>
       <w:pgSz w:w="11906" w:h="16838"/>
       <w:pgMar w:top="1417" w:right="1701" w:bottom="1417" w:left="1701" w:header="708" w:footer="708" w:gutter="0"/>
@@ -253,11 +1685,359 @@
       </w:pPr>
     </w:lvl>
   </w:abstractNum>
+  <w:abstractNum w:abstractNumId="2" w15:restartNumberingAfterBreak="0">
+    <w:nsid w:val="4DD76BB5"/>
+    <w:multiLevelType w:val="multilevel"/>
+    <w:tmpl w:val="ADB6C86E"/>
+    <w:lvl w:ilvl="0">
+      <w:start w:val="1"/>
+      <w:numFmt w:val="decimal"/>
+      <w:lvlText w:val="%1."/>
+      <w:lvlJc w:val="left"/>
+      <w:pPr>
+        <w:tabs>
+          <w:tab w:val="num" w:pos="720"/>
+        </w:tabs>
+        <w:ind w:left="720" w:hanging="360"/>
+      </w:pPr>
+    </w:lvl>
+    <w:lvl w:ilvl="1" w:tentative="1">
+      <w:start w:val="1"/>
+      <w:numFmt w:val="decimal"/>
+      <w:lvlText w:val="%2."/>
+      <w:lvlJc w:val="left"/>
+      <w:pPr>
+        <w:tabs>
+          <w:tab w:val="num" w:pos="1440"/>
+        </w:tabs>
+        <w:ind w:left="1440" w:hanging="360"/>
+      </w:pPr>
+    </w:lvl>
+    <w:lvl w:ilvl="2" w:tentative="1">
+      <w:start w:val="1"/>
+      <w:numFmt w:val="decimal"/>
+      <w:lvlText w:val="%3."/>
+      <w:lvlJc w:val="left"/>
+      <w:pPr>
+        <w:tabs>
+          <w:tab w:val="num" w:pos="2160"/>
+        </w:tabs>
+        <w:ind w:left="2160" w:hanging="360"/>
+      </w:pPr>
+    </w:lvl>
+    <w:lvl w:ilvl="3" w:tentative="1">
+      <w:start w:val="1"/>
+      <w:numFmt w:val="decimal"/>
+      <w:lvlText w:val="%4."/>
+      <w:lvlJc w:val="left"/>
+      <w:pPr>
+        <w:tabs>
+          <w:tab w:val="num" w:pos="2880"/>
+        </w:tabs>
+        <w:ind w:left="2880" w:hanging="360"/>
+      </w:pPr>
+    </w:lvl>
+    <w:lvl w:ilvl="4" w:tentative="1">
+      <w:start w:val="1"/>
+      <w:numFmt w:val="decimal"/>
+      <w:lvlText w:val="%5."/>
+      <w:lvlJc w:val="left"/>
+      <w:pPr>
+        <w:tabs>
+          <w:tab w:val="num" w:pos="3600"/>
+        </w:tabs>
+        <w:ind w:left="3600" w:hanging="360"/>
+      </w:pPr>
+    </w:lvl>
+    <w:lvl w:ilvl="5" w:tentative="1">
+      <w:start w:val="1"/>
+      <w:numFmt w:val="decimal"/>
+      <w:lvlText w:val="%6."/>
+      <w:lvlJc w:val="left"/>
+      <w:pPr>
+        <w:tabs>
+          <w:tab w:val="num" w:pos="4320"/>
+        </w:tabs>
+        <w:ind w:left="4320" w:hanging="360"/>
+      </w:pPr>
+    </w:lvl>
+    <w:lvl w:ilvl="6" w:tentative="1">
+      <w:start w:val="1"/>
+      <w:numFmt w:val="decimal"/>
+      <w:lvlText w:val="%7."/>
+      <w:lvlJc w:val="left"/>
+      <w:pPr>
+        <w:tabs>
+          <w:tab w:val="num" w:pos="5040"/>
+        </w:tabs>
+        <w:ind w:left="5040" w:hanging="360"/>
+      </w:pPr>
+    </w:lvl>
+    <w:lvl w:ilvl="7" w:tentative="1">
+      <w:start w:val="1"/>
+      <w:numFmt w:val="decimal"/>
+      <w:lvlText w:val="%8."/>
+      <w:lvlJc w:val="left"/>
+      <w:pPr>
+        <w:tabs>
+          <w:tab w:val="num" w:pos="5760"/>
+        </w:tabs>
+        <w:ind w:left="5760" w:hanging="360"/>
+      </w:pPr>
+    </w:lvl>
+    <w:lvl w:ilvl="8" w:tentative="1">
+      <w:start w:val="1"/>
+      <w:numFmt w:val="decimal"/>
+      <w:lvlText w:val="%9."/>
+      <w:lvlJc w:val="left"/>
+      <w:pPr>
+        <w:tabs>
+          <w:tab w:val="num" w:pos="6480"/>
+        </w:tabs>
+        <w:ind w:left="6480" w:hanging="360"/>
+      </w:pPr>
+    </w:lvl>
+  </w:abstractNum>
+  <w:abstractNum w:abstractNumId="3" w15:restartNumberingAfterBreak="0">
+    <w:nsid w:val="53C45882"/>
+    <w:multiLevelType w:val="multilevel"/>
+    <w:tmpl w:val="8D3A9332"/>
+    <w:lvl w:ilvl="0">
+      <w:start w:val="1"/>
+      <w:numFmt w:val="decimal"/>
+      <w:lvlText w:val="%1."/>
+      <w:lvlJc w:val="left"/>
+      <w:pPr>
+        <w:tabs>
+          <w:tab w:val="num" w:pos="720"/>
+        </w:tabs>
+        <w:ind w:left="720" w:hanging="360"/>
+      </w:pPr>
+    </w:lvl>
+    <w:lvl w:ilvl="1" w:tentative="1">
+      <w:start w:val="1"/>
+      <w:numFmt w:val="decimal"/>
+      <w:lvlText w:val="%2."/>
+      <w:lvlJc w:val="left"/>
+      <w:pPr>
+        <w:tabs>
+          <w:tab w:val="num" w:pos="1440"/>
+        </w:tabs>
+        <w:ind w:left="1440" w:hanging="360"/>
+      </w:pPr>
+    </w:lvl>
+    <w:lvl w:ilvl="2" w:tentative="1">
+      <w:start w:val="1"/>
+      <w:numFmt w:val="decimal"/>
+      <w:lvlText w:val="%3."/>
+      <w:lvlJc w:val="left"/>
+      <w:pPr>
+        <w:tabs>
+          <w:tab w:val="num" w:pos="2160"/>
+        </w:tabs>
+        <w:ind w:left="2160" w:hanging="360"/>
+      </w:pPr>
+    </w:lvl>
+    <w:lvl w:ilvl="3" w:tentative="1">
+      <w:start w:val="1"/>
+      <w:numFmt w:val="decimal"/>
+      <w:lvlText w:val="%4."/>
+      <w:lvlJc w:val="left"/>
+      <w:pPr>
+        <w:tabs>
+          <w:tab w:val="num" w:pos="2880"/>
+        </w:tabs>
+        <w:ind w:left="2880" w:hanging="360"/>
+      </w:pPr>
+    </w:lvl>
+    <w:lvl w:ilvl="4" w:tentative="1">
+      <w:start w:val="1"/>
+      <w:numFmt w:val="decimal"/>
+      <w:lvlText w:val="%5."/>
+      <w:lvlJc w:val="left"/>
+      <w:pPr>
+        <w:tabs>
+          <w:tab w:val="num" w:pos="3600"/>
+        </w:tabs>
+        <w:ind w:left="3600" w:hanging="360"/>
+      </w:pPr>
+    </w:lvl>
+    <w:lvl w:ilvl="5" w:tentative="1">
+      <w:start w:val="1"/>
+      <w:numFmt w:val="decimal"/>
+      <w:lvlText w:val="%6."/>
+      <w:lvlJc w:val="left"/>
+      <w:pPr>
+        <w:tabs>
+          <w:tab w:val="num" w:pos="4320"/>
+        </w:tabs>
+        <w:ind w:left="4320" w:hanging="360"/>
+      </w:pPr>
+    </w:lvl>
+    <w:lvl w:ilvl="6" w:tentative="1">
+      <w:start w:val="1"/>
+      <w:numFmt w:val="decimal"/>
+      <w:lvlText w:val="%7."/>
+      <w:lvlJc w:val="left"/>
+      <w:pPr>
+        <w:tabs>
+          <w:tab w:val="num" w:pos="5040"/>
+        </w:tabs>
+        <w:ind w:left="5040" w:hanging="360"/>
+      </w:pPr>
+    </w:lvl>
+    <w:lvl w:ilvl="7" w:tentative="1">
+      <w:start w:val="1"/>
+      <w:numFmt w:val="decimal"/>
+      <w:lvlText w:val="%8."/>
+      <w:lvlJc w:val="left"/>
+      <w:pPr>
+        <w:tabs>
+          <w:tab w:val="num" w:pos="5760"/>
+        </w:tabs>
+        <w:ind w:left="5760" w:hanging="360"/>
+      </w:pPr>
+    </w:lvl>
+    <w:lvl w:ilvl="8" w:tentative="1">
+      <w:start w:val="1"/>
+      <w:numFmt w:val="decimal"/>
+      <w:lvlText w:val="%9."/>
+      <w:lvlJc w:val="left"/>
+      <w:pPr>
+        <w:tabs>
+          <w:tab w:val="num" w:pos="6480"/>
+        </w:tabs>
+        <w:ind w:left="6480" w:hanging="360"/>
+      </w:pPr>
+    </w:lvl>
+  </w:abstractNum>
+  <w:abstractNum w:abstractNumId="4" w15:restartNumberingAfterBreak="0">
+    <w:nsid w:val="74507F4B"/>
+    <w:multiLevelType w:val="multilevel"/>
+    <w:tmpl w:val="75E43E8C"/>
+    <w:lvl w:ilvl="0">
+      <w:start w:val="1"/>
+      <w:numFmt w:val="decimal"/>
+      <w:lvlText w:val="%1."/>
+      <w:lvlJc w:val="left"/>
+      <w:pPr>
+        <w:tabs>
+          <w:tab w:val="num" w:pos="720"/>
+        </w:tabs>
+        <w:ind w:left="720" w:hanging="360"/>
+      </w:pPr>
+    </w:lvl>
+    <w:lvl w:ilvl="1" w:tentative="1">
+      <w:start w:val="1"/>
+      <w:numFmt w:val="decimal"/>
+      <w:lvlText w:val="%2."/>
+      <w:lvlJc w:val="left"/>
+      <w:pPr>
+        <w:tabs>
+          <w:tab w:val="num" w:pos="1440"/>
+        </w:tabs>
+        <w:ind w:left="1440" w:hanging="360"/>
+      </w:pPr>
+    </w:lvl>
+    <w:lvl w:ilvl="2" w:tentative="1">
+      <w:start w:val="1"/>
+      <w:numFmt w:val="decimal"/>
+      <w:lvlText w:val="%3."/>
+      <w:lvlJc w:val="left"/>
+      <w:pPr>
+        <w:tabs>
+          <w:tab w:val="num" w:pos="2160"/>
+        </w:tabs>
+        <w:ind w:left="2160" w:hanging="360"/>
+      </w:pPr>
+    </w:lvl>
+    <w:lvl w:ilvl="3" w:tentative="1">
+      <w:start w:val="1"/>
+      <w:numFmt w:val="decimal"/>
+      <w:lvlText w:val="%4."/>
+      <w:lvlJc w:val="left"/>
+      <w:pPr>
+        <w:tabs>
+          <w:tab w:val="num" w:pos="2880"/>
+        </w:tabs>
+        <w:ind w:left="2880" w:hanging="360"/>
+      </w:pPr>
+    </w:lvl>
+    <w:lvl w:ilvl="4" w:tentative="1">
+      <w:start w:val="1"/>
+      <w:numFmt w:val="decimal"/>
+      <w:lvlText w:val="%5."/>
+      <w:lvlJc w:val="left"/>
+      <w:pPr>
+        <w:tabs>
+          <w:tab w:val="num" w:pos="3600"/>
+        </w:tabs>
+        <w:ind w:left="3600" w:hanging="360"/>
+      </w:pPr>
+    </w:lvl>
+    <w:lvl w:ilvl="5" w:tentative="1">
+      <w:start w:val="1"/>
+      <w:numFmt w:val="decimal"/>
+      <w:lvlText w:val="%6."/>
+      <w:lvlJc w:val="left"/>
+      <w:pPr>
+        <w:tabs>
+          <w:tab w:val="num" w:pos="4320"/>
+        </w:tabs>
+        <w:ind w:left="4320" w:hanging="360"/>
+      </w:pPr>
+    </w:lvl>
+    <w:lvl w:ilvl="6" w:tentative="1">
+      <w:start w:val="1"/>
+      <w:numFmt w:val="decimal"/>
+      <w:lvlText w:val="%7."/>
+      <w:lvlJc w:val="left"/>
+      <w:pPr>
+        <w:tabs>
+          <w:tab w:val="num" w:pos="5040"/>
+        </w:tabs>
+        <w:ind w:left="5040" w:hanging="360"/>
+      </w:pPr>
+    </w:lvl>
+    <w:lvl w:ilvl="7" w:tentative="1">
+      <w:start w:val="1"/>
+      <w:numFmt w:val="decimal"/>
+      <w:lvlText w:val="%8."/>
+      <w:lvlJc w:val="left"/>
+      <w:pPr>
+        <w:tabs>
+          <w:tab w:val="num" w:pos="5760"/>
+        </w:tabs>
+        <w:ind w:left="5760" w:hanging="360"/>
+      </w:pPr>
+    </w:lvl>
+    <w:lvl w:ilvl="8" w:tentative="1">
+      <w:start w:val="1"/>
+      <w:numFmt w:val="decimal"/>
+      <w:lvlText w:val="%9."/>
+      <w:lvlJc w:val="left"/>
+      <w:pPr>
+        <w:tabs>
+          <w:tab w:val="num" w:pos="6480"/>
+        </w:tabs>
+        <w:ind w:left="6480" w:hanging="360"/>
+      </w:pPr>
+    </w:lvl>
+  </w:abstractNum>
   <w:num w:numId="1" w16cid:durableId="1754625112">
     <w:abstractNumId w:val="1"/>
   </w:num>
   <w:num w:numId="2" w16cid:durableId="1058237701">
     <w:abstractNumId w:val="0"/>
+  </w:num>
+  <w:num w:numId="3" w16cid:durableId="1175262099">
+    <w:abstractNumId w:val="3"/>
+  </w:num>
+  <w:num w:numId="4" w16cid:durableId="1763144190">
+    <w:abstractNumId w:val="2"/>
+  </w:num>
+  <w:num w:numId="5" w16cid:durableId="135071331">
+    <w:abstractNumId w:val="4"/>
   </w:num>
 </w:numbering>
 </file>
@@ -717,7 +2497,6 @@
   <w:style w:type="character" w:default="1" w:styleId="Fuentedeprrafopredeter">
     <w:name w:val="Default Paragraph Font"/>
     <w:uiPriority w:val="1"/>
-    <w:semiHidden/>
     <w:unhideWhenUsed/>
   </w:style>
   <w:style w:type="table" w:default="1" w:styleId="Tablanormal">
@@ -764,6 +2543,29 @@
       <w:rFonts w:ascii="Arial" w:eastAsiaTheme="majorEastAsia" w:hAnsi="Arial" w:cstheme="majorBidi"/>
       <w:szCs w:val="26"/>
       <w:u w:val="single"/>
+    </w:rPr>
+  </w:style>
+  <w:style w:type="character" w:styleId="Hipervnculo">
+    <w:name w:val="Hyperlink"/>
+    <w:basedOn w:val="Fuentedeprrafopredeter"/>
+    <w:uiPriority w:val="99"/>
+    <w:unhideWhenUsed/>
+    <w:rsid w:val="00EA6892"/>
+    <w:rPr>
+      <w:color w:val="0563C1" w:themeColor="hyperlink"/>
+      <w:u w:val="single"/>
+    </w:rPr>
+  </w:style>
+  <w:style w:type="character" w:styleId="Mencinsinresolver">
+    <w:name w:val="Unresolved Mention"/>
+    <w:basedOn w:val="Fuentedeprrafopredeter"/>
+    <w:uiPriority w:val="99"/>
+    <w:semiHidden/>
+    <w:unhideWhenUsed/>
+    <w:rsid w:val="00EA6892"/>
+    <w:rPr>
+      <w:color w:val="605E5C"/>
+      <w:shd w:val="clear" w:color="auto" w:fill="E1DFDD"/>
     </w:rPr>
   </w:style>
 </w:styles>

</xml_diff>